<commit_message>
Update Docs before Final
</commit_message>
<xml_diff>
--- a/Final Project/Student/Thesis/Word/1/ปก (1).docx
+++ b/Final Project/Student/Thesis/Word/1/ปก (1).docx
@@ -77,6 +77,17 @@
       </w:pPr>
       <w:r>
         <w:rPr>
+          <w:rFonts w:ascii="TH SarabunPSK" w:hAnsi="TH SarabunPSK"/>
+          <w:b/>
+          <w:bCs/>
+          <w:sz w:val="36"/>
+          <w:szCs w:val="36"/>
+          <w:cs/>
+        </w:rPr>
+        <w:t>การพัฒนาระบบรู้จำท่าทางภาษามือไทยด้วย</w:t>
+      </w:r>
+      <w:r>
+        <w:rPr>
           <w:rFonts w:ascii="TH SarabunPSK" w:hAnsi="TH SarabunPSK" w:hint="cs"/>
           <w:b/>
           <w:bCs/>
@@ -84,27 +95,7 @@
           <w:szCs w:val="36"/>
           <w:cs/>
         </w:rPr>
-        <w:t xml:space="preserve">การพัฒนาระบบรู้จำภาษามือไทยและท่าทางด้วยเทคนิค </w:t>
-      </w:r>
-      <w:r>
-        <w:rPr>
-          <w:rFonts w:ascii="TH SarabunPSK" w:hAnsi="TH SarabunPSK"/>
-          <w:b/>
-          <w:bCs/>
-          <w:sz w:val="36"/>
-          <w:szCs w:val="36"/>
-        </w:rPr>
-        <w:t>LSTM</w:t>
-      </w:r>
-      <w:r>
-        <w:rPr>
-          <w:rFonts w:ascii="TH SarabunPSK" w:hAnsi="TH SarabunPSK"/>
-          <w:b/>
-          <w:bCs/>
-          <w:sz w:val="36"/>
-          <w:szCs w:val="36"/>
-        </w:rPr>
-        <w:t xml:space="preserve"> </w:t>
+        <w:t>โครงข่ายประสาทเทียมแบบวนกลับ</w:t>
       </w:r>
       <w:r>
         <w:rPr>
@@ -124,37 +115,17 @@
           <w:sz w:val="36"/>
           <w:szCs w:val="36"/>
         </w:rPr>
-        <w:t>Development of Thai Sign Language and Gesture</w:t>
-      </w:r>
-      <w:r>
-        <w:rPr>
-          <w:rFonts w:ascii="TH SarabunPSK" w:hAnsi="TH SarabunPSK"/>
-          <w:b/>
-          <w:bCs/>
-          <w:sz w:val="36"/>
-          <w:szCs w:val="36"/>
-        </w:rPr>
-        <w:t xml:space="preserve"> </w:t>
-      </w:r>
-      <w:r>
-        <w:rPr>
-          <w:rFonts w:ascii="TH SarabunPSK" w:hAnsi="TH SarabunPSK"/>
-          <w:b/>
-          <w:bCs/>
-          <w:sz w:val="36"/>
-          <w:szCs w:val="36"/>
-        </w:rPr>
-        <w:br/>
-      </w:r>
-      <w:r>
-        <w:rPr>
-          <w:rFonts w:ascii="TH SarabunPSK" w:hAnsi="TH SarabunPSK"/>
-          <w:b/>
-          <w:bCs/>
-          <w:sz w:val="36"/>
-          <w:szCs w:val="36"/>
-        </w:rPr>
-        <w:t>Recognition System with LSTM Technique</w:t>
+        <w:t xml:space="preserve">Developing a Thai Sign Language Recognition System using </w:t>
+      </w:r>
+      <w:r>
+        <w:rPr>
+          <w:rFonts w:ascii="TH SarabunPSK" w:hAnsi="TH SarabunPSK"/>
+          <w:b/>
+          <w:bCs/>
+          <w:sz w:val="36"/>
+          <w:szCs w:val="36"/>
+        </w:rPr>
+        <w:t>Recurrent Neural Network</w:t>
       </w:r>
     </w:p>
     <w:p>
@@ -200,10 +171,309 @@
           <w:rFonts w:ascii="TH SarabunPSK" w:hAnsi="TH SarabunPSK"/>
           <w:b/>
           <w:bCs/>
+          <w:sz w:val="36"/>
+          <w:szCs w:val="36"/>
+        </w:rPr>
+      </w:pPr>
+      <w:r>
+        <w:rPr>
+          <w:rFonts w:ascii="TH SarabunPSK" w:hAnsi="TH SarabunPSK" w:hint="cs"/>
+          <w:b/>
+          <w:bCs/>
+          <w:sz w:val="36"/>
+          <w:szCs w:val="36"/>
+          <w:cs/>
+        </w:rPr>
+        <w:t>พิพัฒน์พงศ์ ธรรมสิทธิ์</w:t>
+      </w:r>
+    </w:p>
+    <w:p>
+      <w:pPr>
+        <w:jc w:val="center"/>
+        <w:rPr>
+          <w:rFonts w:ascii="TH SarabunPSK" w:hAnsi="TH SarabunPSK"/>
+          <w:b/>
+          <w:bCs/>
+          <w:sz w:val="40"/>
+          <w:szCs w:val="40"/>
+        </w:rPr>
+      </w:pPr>
+    </w:p>
+    <w:p>
+      <w:pPr>
+        <w:jc w:val="center"/>
+        <w:rPr>
+          <w:rFonts w:ascii="TH SarabunPSK" w:hAnsi="TH SarabunPSK"/>
+          <w:b/>
+          <w:bCs/>
+          <w:sz w:val="40"/>
+          <w:szCs w:val="40"/>
+        </w:rPr>
+      </w:pPr>
+    </w:p>
+    <w:p>
+      <w:pPr>
+        <w:jc w:val="center"/>
+        <w:rPr>
+          <w:rFonts w:ascii="TH SarabunPSK" w:hAnsi="TH SarabunPSK"/>
+          <w:b/>
+          <w:bCs/>
+          <w:sz w:val="40"/>
+          <w:szCs w:val="40"/>
+        </w:rPr>
+      </w:pPr>
+    </w:p>
+    <w:p>
+      <w:pPr>
+        <w:jc w:val="center"/>
+        <w:rPr>
+          <w:rFonts w:ascii="TH SarabunPSK" w:hAnsi="TH SarabunPSK"/>
+          <w:b/>
+          <w:bCs/>
+          <w:sz w:val="40"/>
+          <w:szCs w:val="40"/>
+        </w:rPr>
+      </w:pPr>
+    </w:p>
+    <w:p>
+      <w:pPr>
+        <w:jc w:val="center"/>
+        <w:rPr>
+          <w:rFonts w:ascii="TH SarabunPSK" w:hAnsi="TH SarabunPSK"/>
+          <w:b/>
+          <w:bCs/>
+          <w:sz w:val="36"/>
+          <w:szCs w:val="36"/>
+        </w:rPr>
+      </w:pPr>
+      <w:r>
+        <w:rPr>
+          <w:rFonts w:ascii="TH SarabunPSK" w:hAnsi="TH SarabunPSK" w:hint="cs"/>
+          <w:b/>
+          <w:bCs/>
+          <w:sz w:val="36"/>
+          <w:szCs w:val="36"/>
+          <w:cs/>
+        </w:rPr>
+        <w:t>โครงงานคอมพิวเตอร์นี้เป็นส่วนหนึ่งของการศึกษาตามหลักสูตร</w:t>
+      </w:r>
+    </w:p>
+    <w:p>
+      <w:pPr>
+        <w:jc w:val="center"/>
+        <w:rPr>
+          <w:rFonts w:ascii="TH SarabunPSK" w:hAnsi="TH SarabunPSK"/>
+          <w:b/>
+          <w:bCs/>
+          <w:sz w:val="36"/>
+          <w:szCs w:val="36"/>
+        </w:rPr>
+      </w:pPr>
+      <w:r>
+        <w:rPr>
+          <w:rFonts w:ascii="TH SarabunPSK" w:hAnsi="TH SarabunPSK" w:hint="cs"/>
+          <w:b/>
+          <w:bCs/>
+          <w:sz w:val="36"/>
+          <w:szCs w:val="36"/>
+          <w:cs/>
+        </w:rPr>
+        <w:t>วิทยาการบัณฑิต สาชาวิชาวิทยาการคอมพิวเตอร์</w:t>
+      </w:r>
+    </w:p>
+    <w:p>
+      <w:pPr>
+        <w:jc w:val="center"/>
+        <w:rPr>
+          <w:rFonts w:ascii="TH SarabunPSK" w:hAnsi="TH SarabunPSK"/>
+          <w:b/>
+          <w:bCs/>
+          <w:sz w:val="36"/>
+          <w:szCs w:val="36"/>
+        </w:rPr>
+      </w:pPr>
+      <w:r>
+        <w:rPr>
+          <w:rFonts w:ascii="TH SarabunPSK" w:hAnsi="TH SarabunPSK" w:hint="cs"/>
+          <w:b/>
+          <w:bCs/>
+          <w:sz w:val="36"/>
+          <w:szCs w:val="36"/>
+          <w:cs/>
+        </w:rPr>
+        <w:t>คณะวิทยาศาสตร์และเทคโนโลยี มหาวิทยาลัยราชภัฏสกลนคร</w:t>
+      </w:r>
+    </w:p>
+    <w:p>
+      <w:pPr>
+        <w:jc w:val="center"/>
+        <w:rPr>
+          <w:rFonts w:ascii="TH SarabunPSK" w:hAnsi="TH SarabunPSK"/>
+          <w:b/>
+          <w:bCs/>
+          <w:sz w:val="36"/>
+          <w:szCs w:val="36"/>
+        </w:rPr>
+      </w:pPr>
+      <w:r>
+        <w:rPr>
+          <w:rFonts w:ascii="TH SarabunPSK" w:hAnsi="TH SarabunPSK" w:hint="cs"/>
+          <w:b/>
+          <w:bCs/>
+          <w:sz w:val="36"/>
+          <w:szCs w:val="36"/>
+          <w:cs/>
+        </w:rPr>
+        <w:t>พ.ศ. 2566</w:t>
+      </w:r>
+    </w:p>
+    <w:p>
+      <w:pPr>
+        <w:jc w:val="center"/>
+        <w:rPr>
+          <w:rFonts w:ascii="TH SarabunPSK" w:hAnsi="TH SarabunPSK"/>
+          <w:b/>
+          <w:bCs/>
+          <w:sz w:val="36"/>
+          <w:szCs w:val="36"/>
+        </w:rPr>
+      </w:pPr>
+      <w:r>
+        <w:rPr>
+          <w:noProof/>
+        </w:rPr>
+        <w:lastRenderedPageBreak/>
+        <w:drawing>
+          <wp:inline distT="0" distB="0" distL="0" distR="0" wp14:anchorId="6FBC628B" wp14:editId="291D5081">
+            <wp:extent cx="900000" cy="1147959"/>
+            <wp:effectExtent l="0" t="0" r="0" b="0"/>
+            <wp:docPr id="1945493027" name="รูปภาพ 1945493027" descr="ดาวน์โหลด – กองนโยบายและแผน มหาวิทยาลัยราชภัฏสกลนคร"/>
+            <wp:cNvGraphicFramePr>
+              <a:graphicFrameLocks xmlns:a="http://schemas.openxmlformats.org/drawingml/2006/main" noChangeAspect="1"/>
+            </wp:cNvGraphicFramePr>
+            <a:graphic xmlns:a="http://schemas.openxmlformats.org/drawingml/2006/main">
+              <a:graphicData uri="http://schemas.openxmlformats.org/drawingml/2006/picture">
+                <pic:pic xmlns:pic="http://schemas.openxmlformats.org/drawingml/2006/picture">
+                  <pic:nvPicPr>
+                    <pic:cNvPr id="0" name="Picture 1" descr="ดาวน์โหลด – กองนโยบายและแผน มหาวิทยาลัยราชภัฏสกลนคร"/>
+                    <pic:cNvPicPr>
+                      <a:picLocks noChangeAspect="1" noChangeArrowheads="1"/>
+                    </pic:cNvPicPr>
+                  </pic:nvPicPr>
+                  <pic:blipFill>
+                    <a:blip r:embed="rId4" cstate="print">
+                      <a:extLst>
+                        <a:ext uri="{28A0092B-C50C-407E-A947-70E740481C1C}">
+                          <a14:useLocalDpi xmlns:a14="http://schemas.microsoft.com/office/drawing/2010/main" val="0"/>
+                        </a:ext>
+                      </a:extLst>
+                    </a:blip>
+                    <a:srcRect/>
+                    <a:stretch>
+                      <a:fillRect/>
+                    </a:stretch>
+                  </pic:blipFill>
+                  <pic:spPr bwMode="auto">
+                    <a:xfrm>
+                      <a:off x="0" y="0"/>
+                      <a:ext cx="900000" cy="1147959"/>
+                    </a:xfrm>
+                    <a:prstGeom prst="rect">
+                      <a:avLst/>
+                    </a:prstGeom>
+                    <a:noFill/>
+                    <a:ln>
+                      <a:noFill/>
+                    </a:ln>
+                  </pic:spPr>
+                </pic:pic>
+              </a:graphicData>
+            </a:graphic>
+          </wp:inline>
+        </w:drawing>
+      </w:r>
+    </w:p>
+    <w:p>
+      <w:pPr>
+        <w:jc w:val="center"/>
+        <w:rPr>
+          <w:rFonts w:ascii="TH SarabunPSK" w:hAnsi="TH SarabunPSK" w:hint="cs"/>
+          <w:b/>
+          <w:bCs/>
           <w:sz w:val="44"/>
           <w:szCs w:val="44"/>
         </w:rPr>
       </w:pPr>
+      <w:r>
+        <w:rPr>
+          <w:rFonts w:ascii="TH SarabunPSK" w:hAnsi="TH SarabunPSK"/>
+          <w:b/>
+          <w:bCs/>
+          <w:sz w:val="36"/>
+          <w:szCs w:val="36"/>
+          <w:cs/>
+        </w:rPr>
+        <w:t>การพัฒนาระบบรู้จำท่าทางภาษามือไทยด้วย</w:t>
+      </w:r>
+      <w:r>
+        <w:rPr>
+          <w:rFonts w:ascii="TH SarabunPSK" w:hAnsi="TH SarabunPSK" w:hint="cs"/>
+          <w:b/>
+          <w:bCs/>
+          <w:sz w:val="36"/>
+          <w:szCs w:val="36"/>
+          <w:cs/>
+        </w:rPr>
+        <w:t>โครงข่ายประสาทเทียมแบบวนกลับ</w:t>
+      </w:r>
+    </w:p>
+    <w:p>
+      <w:pPr>
+        <w:jc w:val="center"/>
+        <w:rPr>
+          <w:rFonts w:ascii="TH SarabunPSK" w:hAnsi="TH SarabunPSK"/>
+          <w:b/>
+          <w:bCs/>
+          <w:sz w:val="44"/>
+          <w:szCs w:val="44"/>
+        </w:rPr>
+      </w:pPr>
+    </w:p>
+    <w:p>
+      <w:pPr>
+        <w:jc w:val="center"/>
+        <w:rPr>
+          <w:rFonts w:ascii="TH SarabunPSK" w:hAnsi="TH SarabunPSK"/>
+          <w:b/>
+          <w:bCs/>
+          <w:sz w:val="44"/>
+          <w:szCs w:val="44"/>
+        </w:rPr>
+      </w:pPr>
+    </w:p>
+    <w:p>
+      <w:pPr>
+        <w:jc w:val="center"/>
+        <w:rPr>
+          <w:rFonts w:ascii="TH SarabunPSK" w:hAnsi="TH SarabunPSK"/>
+          <w:b/>
+          <w:bCs/>
+          <w:sz w:val="44"/>
+          <w:szCs w:val="44"/>
+        </w:rPr>
+      </w:pPr>
+    </w:p>
+    <w:p>
+      <w:pPr>
+        <w:jc w:val="center"/>
+        <w:rPr>
+          <w:rFonts w:ascii="TH SarabunPSK" w:hAnsi="TH SarabunPSK"/>
+          <w:b/>
+          <w:bCs/>
+          <w:sz w:val="44"/>
+          <w:szCs w:val="44"/>
+        </w:rPr>
+      </w:pPr>
     </w:p>
     <w:p>
       <w:pPr>
@@ -381,25 +651,57 @@
       </w:pPr>
       <w:r>
         <w:rPr>
-          <w:rFonts w:ascii="TH SarabunPSK" w:hAnsi="TH SarabunPSK" w:hint="cs"/>
-          <w:b/>
-          <w:bCs/>
-          <w:sz w:val="36"/>
-          <w:szCs w:val="36"/>
-          <w:cs/>
+          <w:noProof/>
         </w:rPr>
         <w:lastRenderedPageBreak/>
-        <w:t xml:space="preserve">การพัฒนาระบบรู้จำภาษามือไทยและท่าทางด้วยเทคนิค </w:t>
-      </w:r>
-      <w:r>
-        <w:rPr>
-          <w:rFonts w:ascii="TH SarabunPSK" w:hAnsi="TH SarabunPSK"/>
-          <w:b/>
-          <w:bCs/>
-          <w:sz w:val="36"/>
-          <w:szCs w:val="36"/>
-        </w:rPr>
-        <w:t>LSTM</w:t>
+        <w:drawing>
+          <wp:inline distT="0" distB="0" distL="0" distR="0" wp14:anchorId="1192AA22" wp14:editId="4295916D">
+            <wp:extent cx="900000" cy="1147959"/>
+            <wp:effectExtent l="0" t="0" r="0" b="0"/>
+            <wp:docPr id="808170189" name="รูปภาพ 808170189" descr="ดาวน์โหลด – กองนโยบายและแผน มหาวิทยาลัยราชภัฏสกลนคร"/>
+            <wp:cNvGraphicFramePr>
+              <a:graphicFrameLocks xmlns:a="http://schemas.openxmlformats.org/drawingml/2006/main" noChangeAspect="1"/>
+            </wp:cNvGraphicFramePr>
+            <a:graphic xmlns:a="http://schemas.openxmlformats.org/drawingml/2006/main">
+              <a:graphicData uri="http://schemas.openxmlformats.org/drawingml/2006/picture">
+                <pic:pic xmlns:pic="http://schemas.openxmlformats.org/drawingml/2006/picture">
+                  <pic:nvPicPr>
+                    <pic:cNvPr id="0" name="Picture 1" descr="ดาวน์โหลด – กองนโยบายและแผน มหาวิทยาลัยราชภัฏสกลนคร"/>
+                    <pic:cNvPicPr>
+                      <a:picLocks noChangeAspect="1" noChangeArrowheads="1"/>
+                    </pic:cNvPicPr>
+                  </pic:nvPicPr>
+                  <pic:blipFill>
+                    <a:blip r:embed="rId4" cstate="print">
+                      <a:extLst>
+                        <a:ext uri="{28A0092B-C50C-407E-A947-70E740481C1C}">
+                          <a14:useLocalDpi xmlns:a14="http://schemas.microsoft.com/office/drawing/2010/main" val="0"/>
+                        </a:ext>
+                      </a:extLst>
+                    </a:blip>
+                    <a:srcRect/>
+                    <a:stretch>
+                      <a:fillRect/>
+                    </a:stretch>
+                  </pic:blipFill>
+                  <pic:spPr bwMode="auto">
+                    <a:xfrm>
+                      <a:off x="0" y="0"/>
+                      <a:ext cx="900000" cy="1147959"/>
+                    </a:xfrm>
+                    <a:prstGeom prst="rect">
+                      <a:avLst/>
+                    </a:prstGeom>
+                    <a:noFill/>
+                    <a:ln>
+                      <a:noFill/>
+                    </a:ln>
+                  </pic:spPr>
+                </pic:pic>
+              </a:graphicData>
+            </a:graphic>
+          </wp:inline>
+        </w:drawing>
       </w:r>
     </w:p>
     <w:p>
@@ -413,6 +715,26 @@
           <w:szCs w:val="44"/>
         </w:rPr>
       </w:pPr>
+      <w:r>
+        <w:rPr>
+          <w:rFonts w:ascii="TH SarabunPSK" w:hAnsi="TH SarabunPSK"/>
+          <w:b/>
+          <w:bCs/>
+          <w:sz w:val="36"/>
+          <w:szCs w:val="36"/>
+        </w:rPr>
+        <w:t xml:space="preserve">Developing a Thai Sign Language Recognition System using </w:t>
+      </w:r>
+      <w:r>
+        <w:rPr>
+          <w:rFonts w:ascii="TH SarabunPSK" w:hAnsi="TH SarabunPSK"/>
+          <w:b/>
+          <w:bCs/>
+          <w:sz w:val="36"/>
+          <w:szCs w:val="36"/>
+        </w:rPr>
+        <w:t>Recurrent Neural Network</w:t>
+      </w:r>
     </w:p>
     <w:p>
       <w:pPr>
@@ -469,45 +791,20 @@
           <w:rFonts w:ascii="TH SarabunPSK" w:hAnsi="TH SarabunPSK"/>
           <w:b/>
           <w:bCs/>
-          <w:sz w:val="44"/>
-          <w:szCs w:val="44"/>
-        </w:rPr>
-      </w:pPr>
-    </w:p>
-    <w:p>
-      <w:pPr>
-        <w:jc w:val="center"/>
-        <w:rPr>
-          <w:rFonts w:ascii="TH SarabunPSK" w:hAnsi="TH SarabunPSK"/>
-          <w:b/>
-          <w:bCs/>
-          <w:sz w:val="36"/>
-          <w:szCs w:val="36"/>
-        </w:rPr>
-      </w:pPr>
-      <w:r>
-        <w:rPr>
-          <w:rFonts w:ascii="TH SarabunPSK" w:hAnsi="TH SarabunPSK" w:hint="cs"/>
-          <w:b/>
-          <w:bCs/>
-          <w:sz w:val="36"/>
-          <w:szCs w:val="36"/>
-          <w:cs/>
-        </w:rPr>
-        <w:t>พิพัฒน์พงศ์ ธรรมสิทธิ์</w:t>
-      </w:r>
-    </w:p>
-    <w:p>
-      <w:pPr>
-        <w:jc w:val="center"/>
-        <w:rPr>
-          <w:rFonts w:ascii="TH SarabunPSK" w:hAnsi="TH SarabunPSK"/>
-          <w:b/>
-          <w:bCs/>
           <w:sz w:val="40"/>
           <w:szCs w:val="40"/>
         </w:rPr>
       </w:pPr>
+      <w:r>
+        <w:rPr>
+          <w:rFonts w:ascii="TH SarabunPSK" w:hAnsi="TH SarabunPSK"/>
+          <w:b/>
+          <w:bCs/>
+          <w:sz w:val="36"/>
+          <w:szCs w:val="36"/>
+        </w:rPr>
+        <w:t>PIPATPONG THAMMASIT</w:t>
+      </w:r>
     </w:p>
     <w:p>
       <w:pPr>
@@ -559,375 +856,125 @@
     </w:p>
     <w:p>
       <w:pPr>
-        <w:jc w:val="center"/>
-        <w:rPr>
-          <w:rFonts w:ascii="TH SarabunPSK" w:hAnsi="TH SarabunPSK"/>
-          <w:b/>
-          <w:bCs/>
-          <w:sz w:val="40"/>
-          <w:szCs w:val="40"/>
-        </w:rPr>
-      </w:pPr>
-    </w:p>
-    <w:p>
-      <w:pPr>
-        <w:jc w:val="center"/>
-        <w:rPr>
-          <w:rFonts w:ascii="TH SarabunPSK" w:hAnsi="TH SarabunPSK"/>
-          <w:b/>
-          <w:bCs/>
-          <w:sz w:val="36"/>
-          <w:szCs w:val="36"/>
-        </w:rPr>
-      </w:pPr>
-      <w:r>
-        <w:rPr>
-          <w:rFonts w:ascii="TH SarabunPSK" w:hAnsi="TH SarabunPSK" w:hint="cs"/>
-          <w:b/>
-          <w:bCs/>
-          <w:sz w:val="36"/>
-          <w:szCs w:val="36"/>
-          <w:cs/>
-        </w:rPr>
-        <w:t>โครงงานคอมพิวเตอร์นี้เป็นส่วนหนึ่งของการศึกษาตามหลักสูตร</w:t>
-      </w:r>
-    </w:p>
-    <w:p>
-      <w:pPr>
-        <w:jc w:val="center"/>
-        <w:rPr>
-          <w:rFonts w:ascii="TH SarabunPSK" w:hAnsi="TH SarabunPSK"/>
-          <w:b/>
-          <w:bCs/>
-          <w:sz w:val="36"/>
-          <w:szCs w:val="36"/>
-        </w:rPr>
-      </w:pPr>
-      <w:r>
-        <w:rPr>
-          <w:rFonts w:ascii="TH SarabunPSK" w:hAnsi="TH SarabunPSK" w:hint="cs"/>
-          <w:b/>
-          <w:bCs/>
-          <w:sz w:val="36"/>
-          <w:szCs w:val="36"/>
-          <w:cs/>
-        </w:rPr>
-        <w:t>วิทยาการบัณฑิต สาชาวิชาวิทยาการคอมพิวเตอร์</w:t>
-      </w:r>
-    </w:p>
-    <w:p>
-      <w:pPr>
-        <w:jc w:val="center"/>
-        <w:rPr>
-          <w:rFonts w:ascii="TH SarabunPSK" w:hAnsi="TH SarabunPSK"/>
-          <w:b/>
-          <w:bCs/>
-          <w:sz w:val="36"/>
-          <w:szCs w:val="36"/>
-        </w:rPr>
-      </w:pPr>
-      <w:r>
-        <w:rPr>
-          <w:rFonts w:ascii="TH SarabunPSK" w:hAnsi="TH SarabunPSK" w:hint="cs"/>
-          <w:b/>
-          <w:bCs/>
-          <w:sz w:val="36"/>
-          <w:szCs w:val="36"/>
-          <w:cs/>
-        </w:rPr>
-        <w:t>คณะวิทยาศาสตร์และเทคโนโลยี มหาวิทยาลัยราชภัฏสกลนคร</w:t>
-      </w:r>
-    </w:p>
-    <w:p>
-      <w:pPr>
-        <w:jc w:val="center"/>
-        <w:rPr>
-          <w:rFonts w:ascii="TH SarabunPSK" w:hAnsi="TH SarabunPSK"/>
-          <w:b/>
-          <w:bCs/>
-          <w:sz w:val="36"/>
-          <w:szCs w:val="36"/>
-        </w:rPr>
-      </w:pPr>
-      <w:r>
-        <w:rPr>
-          <w:rFonts w:ascii="TH SarabunPSK" w:hAnsi="TH SarabunPSK" w:hint="cs"/>
-          <w:b/>
-          <w:bCs/>
-          <w:sz w:val="36"/>
-          <w:szCs w:val="36"/>
-          <w:cs/>
-        </w:rPr>
-        <w:t>พ.ศ. 2566</w:t>
-      </w:r>
-    </w:p>
-    <w:p>
-      <w:pPr>
-        <w:jc w:val="center"/>
-        <w:rPr>
-          <w:rFonts w:ascii="TH SarabunPSK" w:hAnsi="TH SarabunPSK"/>
-          <w:b/>
-          <w:bCs/>
-          <w:sz w:val="36"/>
-          <w:szCs w:val="36"/>
-        </w:rPr>
-      </w:pPr>
-      <w:r>
-        <w:rPr>
-          <w:rFonts w:ascii="TH SarabunPSK" w:hAnsi="TH SarabunPSK"/>
-          <w:b/>
-          <w:bCs/>
-          <w:sz w:val="36"/>
-          <w:szCs w:val="36"/>
-        </w:rPr>
-        <w:lastRenderedPageBreak/>
-        <w:t xml:space="preserve">Development of Thai Sign Language and Gesture </w:t>
-      </w:r>
-      <w:r>
-        <w:rPr>
-          <w:rFonts w:ascii="TH SarabunPSK" w:hAnsi="TH SarabunPSK"/>
-          <w:b/>
-          <w:bCs/>
-          <w:sz w:val="36"/>
-          <w:szCs w:val="36"/>
-        </w:rPr>
-        <w:t xml:space="preserve">                </w:t>
-      </w:r>
-      <w:r>
-        <w:rPr>
-          <w:rFonts w:ascii="TH SarabunPSK" w:hAnsi="TH SarabunPSK"/>
-          <w:b/>
-          <w:bCs/>
-          <w:sz w:val="36"/>
-          <w:szCs w:val="36"/>
-        </w:rPr>
-        <w:t>Recognition System with LSTM Technique</w:t>
-      </w:r>
-    </w:p>
-    <w:p>
-      <w:pPr>
-        <w:jc w:val="center"/>
-        <w:rPr>
-          <w:rFonts w:ascii="TH SarabunPSK" w:hAnsi="TH SarabunPSK"/>
-          <w:b/>
-          <w:bCs/>
-          <w:sz w:val="44"/>
-          <w:szCs w:val="44"/>
-        </w:rPr>
-      </w:pPr>
-    </w:p>
-    <w:p>
-      <w:pPr>
-        <w:jc w:val="center"/>
-        <w:rPr>
-          <w:rFonts w:ascii="TH SarabunPSK" w:hAnsi="TH SarabunPSK"/>
-          <w:b/>
-          <w:bCs/>
-          <w:sz w:val="44"/>
-          <w:szCs w:val="44"/>
-        </w:rPr>
-      </w:pPr>
-    </w:p>
-    <w:p>
-      <w:pPr>
-        <w:jc w:val="center"/>
-        <w:rPr>
-          <w:rFonts w:ascii="TH SarabunPSK" w:hAnsi="TH SarabunPSK"/>
-          <w:b/>
-          <w:bCs/>
-          <w:sz w:val="44"/>
-          <w:szCs w:val="44"/>
-        </w:rPr>
-      </w:pPr>
-    </w:p>
-    <w:p>
-      <w:pPr>
-        <w:jc w:val="center"/>
-        <w:rPr>
-          <w:rFonts w:ascii="TH SarabunPSK" w:hAnsi="TH SarabunPSK"/>
-          <w:b/>
-          <w:bCs/>
-          <w:sz w:val="44"/>
-          <w:szCs w:val="44"/>
-        </w:rPr>
-      </w:pPr>
-    </w:p>
-    <w:p>
-      <w:pPr>
-        <w:jc w:val="center"/>
-        <w:rPr>
-          <w:rFonts w:ascii="TH SarabunPSK" w:hAnsi="TH SarabunPSK"/>
-          <w:b/>
-          <w:bCs/>
-          <w:sz w:val="44"/>
-          <w:szCs w:val="44"/>
-        </w:rPr>
-      </w:pPr>
-    </w:p>
-    <w:p>
-      <w:pPr>
-        <w:jc w:val="center"/>
-        <w:rPr>
-          <w:rFonts w:ascii="TH SarabunPSK" w:hAnsi="TH SarabunPSK"/>
-          <w:b/>
-          <w:bCs/>
-          <w:sz w:val="40"/>
-          <w:szCs w:val="40"/>
-        </w:rPr>
-      </w:pPr>
-      <w:r>
-        <w:rPr>
-          <w:rFonts w:ascii="TH SarabunPSK" w:hAnsi="TH SarabunPSK"/>
-          <w:b/>
-          <w:bCs/>
-          <w:sz w:val="36"/>
-          <w:szCs w:val="36"/>
-        </w:rPr>
-        <w:t xml:space="preserve">Mr. </w:t>
-      </w:r>
-      <w:r>
-        <w:rPr>
-          <w:rFonts w:ascii="TH SarabunPSK" w:hAnsi="TH SarabunPSK"/>
-          <w:b/>
-          <w:bCs/>
-          <w:sz w:val="36"/>
-          <w:szCs w:val="36"/>
-        </w:rPr>
-        <w:t>PIPATPONG THAMMASIT</w:t>
-      </w:r>
-    </w:p>
-    <w:p>
-      <w:pPr>
-        <w:jc w:val="center"/>
-        <w:rPr>
-          <w:rFonts w:ascii="TH SarabunPSK" w:hAnsi="TH SarabunPSK"/>
-          <w:b/>
-          <w:bCs/>
-          <w:sz w:val="40"/>
-          <w:szCs w:val="40"/>
-        </w:rPr>
-      </w:pPr>
-    </w:p>
-    <w:p>
-      <w:pPr>
-        <w:jc w:val="center"/>
-        <w:rPr>
-          <w:rFonts w:ascii="TH SarabunPSK" w:hAnsi="TH SarabunPSK"/>
-          <w:b/>
-          <w:bCs/>
-          <w:sz w:val="40"/>
-          <w:szCs w:val="40"/>
-        </w:rPr>
-      </w:pPr>
-    </w:p>
-    <w:p>
-      <w:pPr>
-        <w:jc w:val="center"/>
-        <w:rPr>
-          <w:rFonts w:ascii="TH SarabunPSK" w:hAnsi="TH SarabunPSK"/>
-          <w:b/>
-          <w:bCs/>
-          <w:sz w:val="40"/>
-          <w:szCs w:val="40"/>
-        </w:rPr>
-      </w:pPr>
-    </w:p>
-    <w:p>
-      <w:pPr>
-        <w:jc w:val="center"/>
-        <w:rPr>
-          <w:rFonts w:ascii="TH SarabunPSK" w:hAnsi="TH SarabunPSK"/>
-          <w:b/>
-          <w:bCs/>
-          <w:sz w:val="40"/>
-          <w:szCs w:val="40"/>
-        </w:rPr>
-      </w:pPr>
-    </w:p>
-    <w:p>
-      <w:pPr>
-        <w:jc w:val="center"/>
-        <w:rPr>
-          <w:rFonts w:ascii="TH SarabunPSK" w:hAnsi="TH SarabunPSK"/>
-          <w:b/>
-          <w:bCs/>
-          <w:sz w:val="40"/>
-          <w:szCs w:val="40"/>
-        </w:rPr>
-      </w:pPr>
-    </w:p>
-    <w:p>
-      <w:pPr>
-        <w:jc w:val="center"/>
-        <w:rPr>
-          <w:rFonts w:ascii="TH SarabunPSK" w:hAnsi="TH SarabunPSK"/>
-          <w:b/>
-          <w:bCs/>
-          <w:sz w:val="40"/>
-          <w:szCs w:val="40"/>
-        </w:rPr>
-      </w:pPr>
-    </w:p>
-    <w:p>
-      <w:pPr>
-        <w:jc w:val="center"/>
-        <w:rPr>
-          <w:rFonts w:ascii="TH SarabunPSK" w:hAnsi="TH SarabunPSK"/>
-          <w:b/>
-          <w:bCs/>
-          <w:sz w:val="40"/>
-          <w:szCs w:val="40"/>
-        </w:rPr>
-      </w:pPr>
-      <w:r>
-        <w:rPr>
-          <w:rFonts w:ascii="TH SarabunPSK" w:hAnsi="TH SarabunPSK"/>
-          <w:b/>
-          <w:bCs/>
-          <w:sz w:val="40"/>
-          <w:szCs w:val="40"/>
-        </w:rPr>
-        <w:t xml:space="preserve">This is the research report submitted in partial fulfilment of the requirement for the Degree of Bachelor of Science.         Science Program, Faculty of Science and Technology, </w:t>
-      </w:r>
-      <w:r>
-        <w:rPr>
-          <w:rFonts w:ascii="TH SarabunPSK" w:hAnsi="TH SarabunPSK"/>
-          <w:b/>
-          <w:bCs/>
-          <w:sz w:val="40"/>
-          <w:szCs w:val="40"/>
-        </w:rPr>
-        <w:br/>
-      </w:r>
-      <w:proofErr w:type="spellStart"/>
-      <w:r>
-        <w:rPr>
-          <w:rFonts w:ascii="TH SarabunPSK" w:hAnsi="TH SarabunPSK"/>
-          <w:b/>
-          <w:bCs/>
-          <w:sz w:val="40"/>
-          <w:szCs w:val="40"/>
-        </w:rPr>
-        <w:t>Sakon</w:t>
-      </w:r>
-      <w:proofErr w:type="spellEnd"/>
-      <w:r>
-        <w:rPr>
-          <w:rFonts w:ascii="TH SarabunPSK" w:hAnsi="TH SarabunPSK"/>
-          <w:b/>
-          <w:bCs/>
-          <w:sz w:val="40"/>
-          <w:szCs w:val="40"/>
-        </w:rPr>
-        <w:t xml:space="preserve"> Nakhon Rajabhat University</w:t>
-      </w:r>
-      <w:r>
-        <w:rPr>
-          <w:rFonts w:ascii="TH SarabunPSK" w:hAnsi="TH SarabunPSK"/>
-          <w:b/>
-          <w:bCs/>
-          <w:sz w:val="40"/>
-          <w:szCs w:val="40"/>
+        <w:pStyle w:val="a3"/>
+        <w:jc w:val="center"/>
+        <w:rPr>
+          <w:rFonts w:ascii="TH SarabunPSK" w:hAnsi="TH SarabunPSK" w:cs="TH SarabunPSK"/>
+          <w:b/>
+          <w:bCs/>
+          <w:sz w:val="36"/>
+          <w:szCs w:val="48"/>
+        </w:rPr>
+      </w:pPr>
+      <w:r>
+        <w:rPr>
+          <w:rFonts w:ascii="TH SarabunPSK" w:hAnsi="TH SarabunPSK" w:cs="TH SarabunPSK"/>
+          <w:b/>
+          <w:bCs/>
+          <w:sz w:val="36"/>
+          <w:szCs w:val="48"/>
+        </w:rPr>
+        <w:t>A COMPUTER PROJECT</w:t>
+      </w:r>
+    </w:p>
+    <w:p>
+      <w:pPr>
+        <w:pStyle w:val="a3"/>
+        <w:jc w:val="center"/>
+        <w:rPr>
+          <w:rFonts w:ascii="TH SarabunPSK" w:hAnsi="TH SarabunPSK" w:cs="TH SarabunPSK"/>
+          <w:b/>
+          <w:bCs/>
+          <w:sz w:val="36"/>
+          <w:szCs w:val="48"/>
+        </w:rPr>
+      </w:pPr>
+      <w:r>
+        <w:rPr>
+          <w:rFonts w:ascii="TH SarabunPSK" w:hAnsi="TH SarabunPSK" w:cs="TH SarabunPSK"/>
+          <w:b/>
+          <w:bCs/>
+          <w:sz w:val="36"/>
+          <w:szCs w:val="48"/>
+        </w:rPr>
+        <w:t>SUBMITTED IN PARTIAL FULFILLMENT OF</w:t>
+      </w:r>
+    </w:p>
+    <w:p>
+      <w:pPr>
+        <w:pStyle w:val="a3"/>
+        <w:jc w:val="center"/>
+        <w:rPr>
+          <w:rFonts w:ascii="TH SarabunPSK" w:hAnsi="TH SarabunPSK" w:cs="TH SarabunPSK"/>
+          <w:b/>
+          <w:bCs/>
+          <w:sz w:val="36"/>
+          <w:szCs w:val="48"/>
+        </w:rPr>
+      </w:pPr>
+      <w:r>
+        <w:rPr>
+          <w:rFonts w:ascii="TH SarabunPSK" w:hAnsi="TH SarabunPSK" w:cs="TH SarabunPSK"/>
+          <w:b/>
+          <w:bCs/>
+          <w:sz w:val="36"/>
+          <w:szCs w:val="48"/>
+        </w:rPr>
+        <w:t>THE REQUREMENT FOR THE DEGREE OF</w:t>
+      </w:r>
+    </w:p>
+    <w:p>
+      <w:pPr>
+        <w:pStyle w:val="a3"/>
+        <w:jc w:val="center"/>
+        <w:rPr>
+          <w:rFonts w:ascii="TH SarabunPSK" w:hAnsi="TH SarabunPSK" w:cs="TH SarabunPSK"/>
+          <w:b/>
+          <w:bCs/>
+          <w:sz w:val="36"/>
+          <w:szCs w:val="48"/>
+        </w:rPr>
+      </w:pPr>
+      <w:r>
+        <w:rPr>
+          <w:rFonts w:ascii="TH SarabunPSK" w:hAnsi="TH SarabunPSK" w:cs="TH SarabunPSK"/>
+          <w:b/>
+          <w:bCs/>
+          <w:sz w:val="36"/>
+          <w:szCs w:val="48"/>
+        </w:rPr>
+        <w:t>BACHELOR OF SCIENCE IN COMPUTER SCIENCE</w:t>
+      </w:r>
+    </w:p>
+    <w:p>
+      <w:pPr>
+        <w:pStyle w:val="a3"/>
+        <w:jc w:val="center"/>
+        <w:rPr>
+          <w:rFonts w:ascii="TH SarabunPSK" w:hAnsi="TH SarabunPSK" w:cs="TH SarabunPSK"/>
+          <w:b/>
+          <w:bCs/>
+          <w:sz w:val="36"/>
+          <w:szCs w:val="48"/>
+        </w:rPr>
+      </w:pPr>
+      <w:r>
+        <w:rPr>
+          <w:rFonts w:ascii="TH SarabunPSK" w:hAnsi="TH SarabunPSK" w:cs="TH SarabunPSK"/>
+          <w:b/>
+          <w:bCs/>
+          <w:sz w:val="36"/>
+          <w:szCs w:val="48"/>
+        </w:rPr>
+        <w:t>SAKON NAKHON RAJABHAT UNIVERSITY</w:t>
+      </w:r>
+      <w:r>
+        <w:rPr>
+          <w:rFonts w:ascii="TH SarabunPSK" w:hAnsi="TH SarabunPSK" w:cs="TH SarabunPSK"/>
+          <w:b/>
+          <w:bCs/>
+          <w:sz w:val="36"/>
+          <w:szCs w:val="48"/>
         </w:rPr>
         <w:br/>
         <w:t>2023</w:t>
@@ -1338,18 +1385,18 @@
     <w:lsdException w:name="Unresolved Mention" w:semiHidden="1" w:unhideWhenUsed="1"/>
     <w:lsdException w:name="Smart Link" w:semiHidden="1" w:unhideWhenUsed="1"/>
   </w:latentStyles>
-  <w:style w:type="paragraph" w:default="1" w:styleId="Normal">
+  <w:style w:type="paragraph" w:default="1" w:styleId="a">
     <w:name w:val="Normal"/>
     <w:qFormat/>
     <w:rsid w:val="008721AC"/>
   </w:style>
-  <w:style w:type="character" w:default="1" w:styleId="DefaultParagraphFont">
+  <w:style w:type="character" w:default="1" w:styleId="a0">
     <w:name w:val="Default Paragraph Font"/>
     <w:uiPriority w:val="1"/>
     <w:semiHidden/>
     <w:unhideWhenUsed/>
   </w:style>
-  <w:style w:type="table" w:default="1" w:styleId="TableNormal">
+  <w:style w:type="table" w:default="1" w:styleId="a1">
     <w:name w:val="Normal Table"/>
     <w:uiPriority w:val="99"/>
     <w:semiHidden/>
@@ -1364,11 +1411,23 @@
       </w:tblCellMar>
     </w:tblPr>
   </w:style>
-  <w:style w:type="numbering" w:default="1" w:styleId="NoList">
+  <w:style w:type="numbering" w:default="1" w:styleId="a2">
     <w:name w:val="No List"/>
     <w:uiPriority w:val="99"/>
     <w:semiHidden/>
     <w:unhideWhenUsed/>
+  </w:style>
+  <w:style w:type="paragraph" w:styleId="a3">
+    <w:name w:val="No Spacing"/>
+    <w:uiPriority w:val="1"/>
+    <w:qFormat/>
+    <w:rsid w:val="005F648A"/>
+    <w:pPr>
+      <w:spacing w:after="0" w:line="240" w:lineRule="auto"/>
+    </w:pPr>
+    <w:rPr>
+      <w:rFonts w:cs="Angsana New"/>
+    </w:rPr>
   </w:style>
 </w:styles>
 </file>

</xml_diff>